<commit_message>
Added Release Notes for 1.21.0
</commit_message>
<xml_diff>
--- a/doc/release/HPC DME Release Notes 1.21.0.docx
+++ b/doc/release/HPC DME Release Notes 1.21.0.docx
@@ -64,6 +64,8 @@
         </w:rPr>
         <w:t xml:space="preserve"> Release Notes </w:t>
       </w:r>
+      <w:bookmarkStart w:id="0" w:name="_GoBack"/>
+      <w:bookmarkEnd w:id="0"/>
     </w:p>
     <w:tbl>
       <w:tblPr>
@@ -1811,29 +1813,29 @@
                 <w:sz w:val="28"/>
                 <w:szCs w:val="28"/>
               </w:rPr>
-              <w:t xml:space="preserve">Update Reports to display data in SI Units (KB, GB, TB) instead of Binary Units (KiB, </w:t>
-            </w:r>
-            <w:proofErr w:type="spellStart"/>
-            <w:r>
+              <w:t>Update Reports to display data in SI Units (KB, GB, TB) instead of Binary Units (KiB, GiB, TiB).</w:t>
+            </w:r>
+          </w:p>
+          <w:p>
+            <w:pPr>
               <w:rPr>
                 <w:rFonts w:cstheme="minorHAnsi"/>
                 <w:color w:val="000000"/>
                 <w:sz w:val="28"/>
                 <w:szCs w:val="28"/>
               </w:rPr>
-              <w:t>GiB</w:t>
-            </w:r>
-            <w:proofErr w:type="spellEnd"/>
-            <w:r>
+            </w:pPr>
+          </w:p>
+          <w:p>
+            <w:pPr>
               <w:rPr>
                 <w:rFonts w:cstheme="minorHAnsi"/>
                 <w:color w:val="000000"/>
                 <w:sz w:val="28"/>
                 <w:szCs w:val="28"/>
-              </w:rPr>
-              <w:t xml:space="preserve">, </w:t>
-            </w:r>
-            <w:proofErr w:type="spellStart"/>
+                <w:u w:val="single"/>
+              </w:rPr>
+            </w:pPr>
             <w:r>
               <w:rPr>
                 <w:rFonts w:cstheme="minorHAnsi"/>
@@ -1841,9 +1843,30 @@
                 <w:sz w:val="28"/>
                 <w:szCs w:val="28"/>
               </w:rPr>
-              <w:t>TiB</w:t>
-            </w:r>
-            <w:proofErr w:type="spellEnd"/>
+              <w:t xml:space="preserve">HPCDAMAMGM-1205: Allow file deletions by Group Admin for </w:t>
+            </w:r>
+            <w:del w:id="1" w:author="Menon, Sunita (NIH/NCI) [C]" w:date="2020-01-08T11:05:00Z">
+              <w:r>
+                <w:rPr>
+                  <w:rFonts w:cstheme="minorHAnsi"/>
+                  <w:color w:val="000000"/>
+                  <w:sz w:val="28"/>
+                  <w:szCs w:val="28"/>
+                </w:rPr>
+                <w:delText>upto</w:delText>
+              </w:r>
+            </w:del>
+            <w:ins w:id="2" w:author="Menon, Sunita (NIH/NCI) [C]" w:date="2020-01-08T11:05:00Z">
+              <w:r>
+                <w:rPr>
+                  <w:rFonts w:cstheme="minorHAnsi"/>
+                  <w:color w:val="000000"/>
+                  <w:sz w:val="28"/>
+                  <w:szCs w:val="28"/>
+                </w:rPr>
+                <w:t>up to</w:t>
+              </w:r>
+            </w:ins>
             <w:r>
               <w:rPr>
                 <w:rFonts w:cstheme="minorHAnsi"/>
@@ -1851,7 +1874,7 @@
                 <w:sz w:val="28"/>
                 <w:szCs w:val="28"/>
               </w:rPr>
-              <w:t>).</w:t>
+              <w:t xml:space="preserve"> 90 days (instead of the present 60) from the date of file upload.</w:t>
             </w:r>
           </w:p>
           <w:p>
@@ -1861,6 +1884,7 @@
                 <w:color w:val="000000"/>
                 <w:sz w:val="28"/>
                 <w:szCs w:val="28"/>
+                <w:u w:val="single"/>
               </w:rPr>
             </w:pPr>
           </w:p>
@@ -1871,9 +1895,18 @@
                 <w:color w:val="000000"/>
                 <w:sz w:val="28"/>
                 <w:szCs w:val="28"/>
+              </w:rPr>
+            </w:pPr>
+            <w:r>
+              <w:rPr>
+                <w:rFonts w:cstheme="minorHAnsi"/>
+                <w:color w:val="000000"/>
+                <w:sz w:val="28"/>
+                <w:szCs w:val="28"/>
                 <w:u w:val="single"/>
               </w:rPr>
-            </w:pPr>
+              <w:t>HPCDATAMGM-1202</w:t>
+            </w:r>
             <w:r>
               <w:rPr>
                 <w:rFonts w:cstheme="minorHAnsi"/>
@@ -1881,31 +1914,29 @@
                 <w:sz w:val="28"/>
                 <w:szCs w:val="28"/>
               </w:rPr>
-              <w:t xml:space="preserve">HPCDAMAMGM-1205: Allow file deletions by Group Admin for </w:t>
-            </w:r>
-            <w:proofErr w:type="spellStart"/>
-            <w:r>
+              <w:t xml:space="preserve">: Use public key instead of public-private key pair on the CLI client for SSL handshaking. </w:t>
+            </w:r>
+          </w:p>
+          <w:p>
+            <w:pPr>
               <w:rPr>
                 <w:rFonts w:cstheme="minorHAnsi"/>
                 <w:color w:val="000000"/>
                 <w:sz w:val="28"/>
                 <w:szCs w:val="28"/>
               </w:rPr>
-              <w:t>upto</w:t>
-            </w:r>
-            <w:proofErr w:type="spellEnd"/>
-            <w:r>
+            </w:pPr>
+          </w:p>
+          <w:p>
+            <w:pPr>
               <w:rPr>
                 <w:rFonts w:cstheme="minorHAnsi"/>
                 <w:color w:val="000000"/>
                 <w:sz w:val="28"/>
                 <w:szCs w:val="28"/>
               </w:rPr>
-              <w:t xml:space="preserve"> 90 days (instead of the present 60) from the date of file upload.</w:t>
-            </w:r>
-          </w:p>
-          <w:p>
-            <w:pPr>
+            </w:pPr>
+            <w:r>
               <w:rPr>
                 <w:rFonts w:cstheme="minorHAnsi"/>
                 <w:color w:val="000000"/>
@@ -1913,26 +1944,82 @@
                 <w:szCs w:val="28"/>
                 <w:u w:val="single"/>
               </w:rPr>
-            </w:pPr>
-          </w:p>
-          <w:p>
-            <w:pPr>
+              <w:t>HPCDAMGM-1200:</w:t>
+            </w:r>
+            <w:r>
               <w:rPr>
                 <w:rFonts w:cstheme="minorHAnsi"/>
                 <w:color w:val="000000"/>
                 <w:sz w:val="28"/>
                 <w:szCs w:val="28"/>
               </w:rPr>
-            </w:pPr>
+              <w:t xml:space="preserve"> Added locking during metadata generation to prevent potential race-conditions with multiple threads</w:t>
+            </w:r>
             <w:r>
               <w:rPr>
                 <w:rFonts w:cstheme="minorHAnsi"/>
                 <w:color w:val="000000"/>
                 <w:sz w:val="28"/>
                 <w:szCs w:val="28"/>
+              </w:rPr>
+              <w:t xml:space="preserve"> u</w:t>
+            </w:r>
+            <w:r>
+              <w:rPr>
+                <w:rFonts w:cstheme="minorHAnsi"/>
+                <w:color w:val="000000"/>
+                <w:sz w:val="28"/>
+                <w:szCs w:val="28"/>
+              </w:rPr>
+              <w:t xml:space="preserve">ploading files to the same </w:t>
+            </w:r>
+            <w:r>
+              <w:rPr>
+                <w:rFonts w:cstheme="minorHAnsi"/>
+                <w:color w:val="000000"/>
+                <w:sz w:val="28"/>
+                <w:szCs w:val="28"/>
+              </w:rPr>
+              <w:t>parent collection</w:t>
+            </w:r>
+            <w:r>
+              <w:rPr>
+                <w:rFonts w:cstheme="minorHAnsi"/>
+                <w:color w:val="000000"/>
+                <w:sz w:val="28"/>
+                <w:szCs w:val="28"/>
+              </w:rPr>
+              <w:t>.</w:t>
+            </w:r>
+          </w:p>
+          <w:p>
+            <w:pPr>
+              <w:rPr>
+                <w:rFonts w:cstheme="minorHAnsi"/>
+                <w:color w:val="000000"/>
+                <w:sz w:val="28"/>
+                <w:szCs w:val="28"/>
+              </w:rPr>
+            </w:pPr>
+          </w:p>
+          <w:p>
+            <w:pPr>
+              <w:rPr>
+                <w:rFonts w:cstheme="minorHAnsi"/>
+                <w:color w:val="000000"/>
+                <w:sz w:val="28"/>
+                <w:szCs w:val="28"/>
+              </w:rPr>
+            </w:pPr>
+            <w:r>
+              <w:rPr>
+                <w:rFonts w:cstheme="minorHAnsi"/>
+                <w:color w:val="000000"/>
+                <w:sz w:val="28"/>
+                <w:szCs w:val="28"/>
                 <w:u w:val="single"/>
               </w:rPr>
-              <w:t>HPCDATAMGM-1202</w:t>
+              <w:t>HPCDATAMGM-118</w:t>
             </w:r>
             <w:r>
               <w:rPr>
@@ -1940,38 +2027,38 @@
                 <w:color w:val="000000"/>
                 <w:sz w:val="28"/>
                 <w:szCs w:val="28"/>
-              </w:rPr>
-              <w:t xml:space="preserve">: Use public key instead of public-private key pair on the CLI client for SSL handshaking. </w:t>
-            </w:r>
-          </w:p>
-          <w:p>
-            <w:pPr>
+                <w:u w:val="single"/>
+              </w:rPr>
+              <w:t>6</w:t>
+            </w:r>
+            <w:r>
               <w:rPr>
                 <w:rFonts w:cstheme="minorHAnsi"/>
                 <w:color w:val="000000"/>
                 <w:sz w:val="28"/>
                 <w:szCs w:val="28"/>
-              </w:rPr>
-            </w:pPr>
-          </w:p>
-          <w:p>
-            <w:pPr>
+                <w:u w:val="single"/>
+              </w:rPr>
+              <w:t xml:space="preserve">: </w:t>
+            </w:r>
+            <w:r>
               <w:rPr>
                 <w:rFonts w:cstheme="minorHAnsi"/>
                 <w:color w:val="000000"/>
                 <w:sz w:val="28"/>
                 <w:szCs w:val="28"/>
-              </w:rPr>
-            </w:pPr>
+                <w:u w:val="single"/>
+              </w:rPr>
+              <w:t xml:space="preserve"> Fixed issue with the d</w:t>
+            </w:r>
             <w:r>
               <w:rPr>
                 <w:rFonts w:cstheme="minorHAnsi"/>
                 <w:color w:val="000000"/>
                 <w:sz w:val="28"/>
                 <w:szCs w:val="28"/>
-                <w:u w:val="single"/>
-              </w:rPr>
-              <w:t>HPCDAMGM-1200:</w:t>
+              </w:rPr>
+              <w:t xml:space="preserve">estination </w:t>
             </w:r>
             <w:r>
               <w:rPr>
@@ -1980,7 +2067,7 @@
                 <w:sz w:val="28"/>
                 <w:szCs w:val="28"/>
               </w:rPr>
-              <w:t xml:space="preserve"> Added locking during metadata generation to prevent potential race-conditions with multiple threads</w:t>
+              <w:t>t</w:t>
             </w:r>
             <w:r>
               <w:rPr>
@@ -1989,7 +2076,7 @@
                 <w:sz w:val="28"/>
                 <w:szCs w:val="28"/>
               </w:rPr>
-              <w:t xml:space="preserve"> u</w:t>
+              <w:t xml:space="preserve">ype </w:t>
             </w:r>
             <w:r>
               <w:rPr>
@@ -1998,7 +2085,7 @@
                 <w:sz w:val="28"/>
                 <w:szCs w:val="28"/>
               </w:rPr>
-              <w:t xml:space="preserve">ploading files to the same </w:t>
+              <w:t>for downloads</w:t>
             </w:r>
             <w:r>
               <w:rPr>
@@ -2007,7 +2094,7 @@
                 <w:sz w:val="28"/>
                 <w:szCs w:val="28"/>
               </w:rPr>
-              <w:t>parent collection</w:t>
+              <w:t xml:space="preserve"> not being captured in the HPC_Download</w:t>
             </w:r>
             <w:r>
               <w:rPr>
@@ -2016,168 +2103,34 @@
                 <w:sz w:val="28"/>
                 <w:szCs w:val="28"/>
               </w:rPr>
-              <w:t>.</w:t>
-            </w:r>
-          </w:p>
-          <w:p>
-            <w:pPr>
+              <w:t>_</w:t>
+            </w:r>
+            <w:r>
               <w:rPr>
                 <w:rFonts w:cstheme="minorHAnsi"/>
                 <w:color w:val="000000"/>
                 <w:sz w:val="28"/>
                 <w:szCs w:val="28"/>
               </w:rPr>
-            </w:pPr>
-          </w:p>
-          <w:p>
-            <w:pPr>
+              <w:t>Task</w:t>
+            </w:r>
+            <w:r>
               <w:rPr>
                 <w:rFonts w:cstheme="minorHAnsi"/>
                 <w:color w:val="000000"/>
                 <w:sz w:val="28"/>
                 <w:szCs w:val="28"/>
               </w:rPr>
-            </w:pPr>
+              <w:t>_</w:t>
+            </w:r>
             <w:r>
               <w:rPr>
                 <w:rFonts w:cstheme="minorHAnsi"/>
                 <w:color w:val="000000"/>
                 <w:sz w:val="28"/>
                 <w:szCs w:val="28"/>
-                <w:u w:val="single"/>
-              </w:rPr>
-              <w:t>HPCDATAMGM-118</w:t>
-            </w:r>
-            <w:r>
-              <w:rPr>
-                <w:rFonts w:cstheme="minorHAnsi"/>
-                <w:color w:val="000000"/>
-                <w:sz w:val="28"/>
-                <w:szCs w:val="28"/>
-                <w:u w:val="single"/>
-              </w:rPr>
-              <w:t>6</w:t>
-            </w:r>
-            <w:r>
-              <w:rPr>
-                <w:rFonts w:cstheme="minorHAnsi"/>
-                <w:color w:val="000000"/>
-                <w:sz w:val="28"/>
-                <w:szCs w:val="28"/>
-                <w:u w:val="single"/>
-              </w:rPr>
-              <w:t xml:space="preserve">: </w:t>
-            </w:r>
-            <w:r>
-              <w:rPr>
-                <w:rFonts w:cstheme="minorHAnsi"/>
-                <w:color w:val="000000"/>
-                <w:sz w:val="28"/>
-                <w:szCs w:val="28"/>
-                <w:u w:val="single"/>
-              </w:rPr>
-              <w:t xml:space="preserve"> Fixed issue with the d</w:t>
-            </w:r>
-            <w:r>
-              <w:rPr>
-                <w:rFonts w:cstheme="minorHAnsi"/>
-                <w:color w:val="000000"/>
-                <w:sz w:val="28"/>
-                <w:szCs w:val="28"/>
-              </w:rPr>
-              <w:t xml:space="preserve">estination </w:t>
-            </w:r>
-            <w:r>
-              <w:rPr>
-                <w:rFonts w:cstheme="minorHAnsi"/>
-                <w:color w:val="000000"/>
-                <w:sz w:val="28"/>
-                <w:szCs w:val="28"/>
-              </w:rPr>
-              <w:t>t</w:t>
-            </w:r>
-            <w:r>
-              <w:rPr>
-                <w:rFonts w:cstheme="minorHAnsi"/>
-                <w:color w:val="000000"/>
-                <w:sz w:val="28"/>
-                <w:szCs w:val="28"/>
-              </w:rPr>
-              <w:t xml:space="preserve">ype </w:t>
-            </w:r>
-            <w:r>
-              <w:rPr>
-                <w:rFonts w:cstheme="minorHAnsi"/>
-                <w:color w:val="000000"/>
-                <w:sz w:val="28"/>
-                <w:szCs w:val="28"/>
-              </w:rPr>
-              <w:t>for downloads</w:t>
-            </w:r>
-            <w:r>
-              <w:rPr>
-                <w:rFonts w:cstheme="minorHAnsi"/>
-                <w:color w:val="000000"/>
-                <w:sz w:val="28"/>
-                <w:szCs w:val="28"/>
-              </w:rPr>
-              <w:t xml:space="preserve"> not being captured in the </w:t>
-            </w:r>
-            <w:proofErr w:type="spellStart"/>
-            <w:r>
-              <w:rPr>
-                <w:rFonts w:cstheme="minorHAnsi"/>
-                <w:color w:val="000000"/>
-                <w:sz w:val="28"/>
-                <w:szCs w:val="28"/>
-              </w:rPr>
-              <w:t>HPC_Download</w:t>
-            </w:r>
-            <w:r>
-              <w:rPr>
-                <w:rFonts w:cstheme="minorHAnsi"/>
-                <w:color w:val="000000"/>
-                <w:sz w:val="28"/>
-                <w:szCs w:val="28"/>
-              </w:rPr>
-              <w:t>_</w:t>
-            </w:r>
-            <w:r>
-              <w:rPr>
-                <w:rFonts w:cstheme="minorHAnsi"/>
-                <w:color w:val="000000"/>
-                <w:sz w:val="28"/>
-                <w:szCs w:val="28"/>
-              </w:rPr>
-              <w:t>Task</w:t>
-            </w:r>
-            <w:r>
-              <w:rPr>
-                <w:rFonts w:cstheme="minorHAnsi"/>
-                <w:color w:val="000000"/>
-                <w:sz w:val="28"/>
-                <w:szCs w:val="28"/>
-              </w:rPr>
-              <w:t>_</w:t>
-            </w:r>
-            <w:r>
-              <w:rPr>
-                <w:rFonts w:cstheme="minorHAnsi"/>
-                <w:color w:val="000000"/>
-                <w:sz w:val="28"/>
-                <w:szCs w:val="28"/>
-              </w:rPr>
-              <w:t>Result</w:t>
-            </w:r>
-            <w:proofErr w:type="spellEnd"/>
-            <w:r>
-              <w:rPr>
-                <w:rFonts w:cstheme="minorHAnsi"/>
-                <w:color w:val="000000"/>
-                <w:sz w:val="28"/>
-                <w:szCs w:val="28"/>
-              </w:rPr>
-              <w:t xml:space="preserve"> table</w:t>
+              </w:rPr>
+              <w:t>Result table</w:t>
             </w:r>
             <w:r>
               <w:rPr>
@@ -2731,23 +2684,7 @@
                 <w:sz w:val="28"/>
                 <w:szCs w:val="28"/>
               </w:rPr>
-              <w:t xml:space="preserve"> in the </w:t>
-            </w:r>
-            <w:proofErr w:type="spellStart"/>
-            <w:r>
-              <w:rPr>
-                <w:sz w:val="28"/>
-                <w:szCs w:val="28"/>
-              </w:rPr>
-              <w:t>iRODS</w:t>
-            </w:r>
-            <w:proofErr w:type="spellEnd"/>
-            <w:r>
-              <w:rPr>
-                <w:sz w:val="28"/>
-                <w:szCs w:val="28"/>
-              </w:rPr>
-              <w:t xml:space="preserve"> database. </w:t>
+              <w:t xml:space="preserve"> in the iRODS database. </w:t>
             </w:r>
             <w:r>
               <w:rPr>
@@ -2756,7 +2693,6 @@
               </w:rPr>
               <w:t xml:space="preserve">A new materialized view </w:t>
             </w:r>
-            <w:proofErr w:type="spellStart"/>
             <w:r>
               <w:rPr>
                 <w:i/>
@@ -2766,7 +2702,6 @@
               </w:rPr>
               <w:t>r_report_registered_by_audit</w:t>
             </w:r>
-            <w:proofErr w:type="spellEnd"/>
             <w:r>
               <w:rPr>
                 <w:sz w:val="28"/>
@@ -2850,7 +2785,6 @@
               </w:rPr>
               <w:t xml:space="preserve">. A new column SIZE has been added to the </w:t>
             </w:r>
-            <w:proofErr w:type="spellStart"/>
             <w:r>
               <w:rPr>
                 <w:i/>
@@ -2860,7 +2794,6 @@
               </w:rPr>
               <w:t>HPC_Download_Task_Results</w:t>
             </w:r>
-            <w:proofErr w:type="spellEnd"/>
             <w:r>
               <w:rPr>
                 <w:sz w:val="28"/>
@@ -2873,23 +2806,7 @@
                 <w:sz w:val="28"/>
                 <w:szCs w:val="28"/>
               </w:rPr>
-              <w:t xml:space="preserve"> in the </w:t>
-            </w:r>
-            <w:proofErr w:type="spellStart"/>
-            <w:r>
-              <w:rPr>
-                <w:sz w:val="28"/>
-                <w:szCs w:val="28"/>
-              </w:rPr>
-              <w:t>iRODS</w:t>
-            </w:r>
-            <w:proofErr w:type="spellEnd"/>
-            <w:r>
-              <w:rPr>
-                <w:sz w:val="28"/>
-                <w:szCs w:val="28"/>
-              </w:rPr>
-              <w:t xml:space="preserve"> database to record the same</w:t>
+              <w:t xml:space="preserve"> in the iRODS database to record the same</w:t>
             </w:r>
             <w:r>
               <w:rPr>
@@ -2980,7 +2897,6 @@
               </w:rPr>
               <w:t xml:space="preserve">A new column DESTINATION_LOCATION_FILE_CONTAINER_NAME has been added to the </w:t>
             </w:r>
-            <w:proofErr w:type="spellStart"/>
             <w:r>
               <w:rPr>
                 <w:i/>
@@ -2990,7 +2906,6 @@
               </w:rPr>
               <w:t>HPC_Download_Task_Results</w:t>
             </w:r>
-            <w:proofErr w:type="spellEnd"/>
             <w:r>
               <w:rPr>
                 <w:sz w:val="28"/>
@@ -3003,23 +2918,7 @@
                 <w:sz w:val="28"/>
                 <w:szCs w:val="28"/>
               </w:rPr>
-              <w:t xml:space="preserve"> in the </w:t>
-            </w:r>
-            <w:proofErr w:type="spellStart"/>
-            <w:r>
-              <w:rPr>
-                <w:sz w:val="28"/>
-                <w:szCs w:val="28"/>
-              </w:rPr>
-              <w:t>iRODS</w:t>
-            </w:r>
-            <w:proofErr w:type="spellEnd"/>
-            <w:r>
-              <w:rPr>
-                <w:sz w:val="28"/>
-                <w:szCs w:val="28"/>
-              </w:rPr>
-              <w:t xml:space="preserve"> database to record the same</w:t>
+              <w:t xml:space="preserve"> in the iRODS database to record the same</w:t>
             </w:r>
             <w:r>
               <w:rPr>
@@ -3877,8 +3776,6 @@
             </w:hyperlink>
           </w:p>
         </w:tc>
-        <w:bookmarkStart w:id="0" w:name="_GoBack"/>
-        <w:bookmarkEnd w:id="0"/>
       </w:tr>
       <w:tr>
         <w:trPr>
@@ -6844,6 +6741,14 @@
     <w:abstractNumId w:val="16"/>
   </w:num>
 </w:numbering>
+</file>
+
+<file path=word/people.xml><?xml version="1.0" encoding="utf-8"?>
+<w15:people xmlns:wpc="http://schemas.microsoft.com/office/word/2010/wordprocessingCanvas" xmlns:cx="http://schemas.microsoft.com/office/drawing/2014/chartex" xmlns:cx1="http://schemas.microsoft.com/office/drawing/2015/9/8/chartex" xmlns:cx2="http://schemas.microsoft.com/office/drawing/2015/10/21/chartex" xmlns:cx3="http://schemas.microsoft.com/office/drawing/2016/5/9/chartex" xmlns:cx4="http://schemas.microsoft.com/office/drawing/2016/5/10/chartex" xmlns:cx5="http://schemas.microsoft.com/office/drawing/2016/5/11/chartex" xmlns:cx6="http://schemas.microsoft.com/office/drawing/2016/5/12/chartex" xmlns:cx7="http://schemas.microsoft.com/office/drawing/2016/5/13/chartex" xmlns:cx8="http://schemas.microsoft.com/office/drawing/2016/5/14/chartex" xmlns:mc="http://schemas.openxmlformats.org/markup-compatibility/2006" xmlns:aink="http://schemas.microsoft.com/office/drawing/2016/ink" xmlns:am3d="http://schemas.microsoft.com/office/drawing/2017/model3d" xmlns:o="urn:schemas-microsoft-com:office:office" xmlns:r="http://schemas.openxmlformats.org/officeDocument/2006/relationships" xmlns:m="http://schemas.openxmlformats.org/officeDocument/2006/math" xmlns:v="urn:schemas-microsoft-com:vml" xmlns:wp14="http://schemas.microsoft.com/office/word/2010/wordprocessingDrawing" xmlns:wp="http://schemas.openxmlformats.org/drawingml/2006/wordprocessingDrawing" xmlns:w10="urn:schemas-microsoft-com:office:word" xmlns:w="http://schemas.openxmlformats.org/wordprocessingml/2006/main" xmlns:w14="http://schemas.microsoft.com/office/word/2010/wordml" xmlns:w15="http://schemas.microsoft.com/office/word/2012/wordml" xmlns:w16cid="http://schemas.microsoft.com/office/word/2016/wordml/cid" xmlns:w16se="http://schemas.microsoft.com/office/word/2015/wordml/symex" xmlns:wpg="http://schemas.microsoft.com/office/word/2010/wordprocessingGroup" xmlns:wpi="http://schemas.microsoft.com/office/word/2010/wordprocessingInk" xmlns:wne="http://schemas.microsoft.com/office/word/2006/wordml" xmlns:wps="http://schemas.microsoft.com/office/word/2010/wordprocessingShape" mc:Ignorable="w14 w15 w16se w16cid wp14">
+  <w15:person w15:author="Menon, Sunita (NIH/NCI) [C]">
+    <w15:presenceInfo w15:providerId="AD" w15:userId="S::menons2@nih.gov::758ef455-cee4-484e-950b-e649d9c01c48"/>
+  </w15:person>
+</w15:people>
 </file>
 
 <file path=word/styles.xml><?xml version="1.0" encoding="utf-8"?>

</xml_diff>

<commit_message>
Updated based on team feedback
</commit_message>
<xml_diff>
--- a/doc/release/HPC DME Release Notes 1.21.0.docx
+++ b/doc/release/HPC DME Release Notes 1.21.0.docx
@@ -1703,7 +1703,21 @@
                 <w:sz w:val="28"/>
                 <w:szCs w:val="28"/>
               </w:rPr>
-              <w:t>Added support to enable enrollment of Non-NCI users and users with multiple Active Directory entries to DME.</w:t>
+              <w:t xml:space="preserve">Added support to enable enrollment of </w:t>
+            </w:r>
+            <w:r>
+              <w:rPr>
+                <w:sz w:val="28"/>
+                <w:szCs w:val="28"/>
+              </w:rPr>
+              <w:t>non-</w:t>
+            </w:r>
+            <w:r>
+              <w:rPr>
+                <w:sz w:val="28"/>
+                <w:szCs w:val="28"/>
+              </w:rPr>
+              <w:t>NCI users and users with multiple Active Directory entries to DME.</w:t>
             </w:r>
           </w:p>
           <w:p>
@@ -1936,7 +1950,7 @@
                 <w:szCs w:val="28"/>
                 <w:u w:val="single"/>
               </w:rPr>
-              <w:t>HPCDAMGM-1200:</w:t>
+              <w:t>HPCDA</w:t>
             </w:r>
             <w:r>
               <w:rPr>
@@ -1944,6 +1958,26 @@
                 <w:color w:val="000000"/>
                 <w:sz w:val="28"/>
                 <w:szCs w:val="28"/>
+                <w:u w:val="single"/>
+              </w:rPr>
+              <w:t>TA</w:t>
+            </w:r>
+            <w:r>
+              <w:rPr>
+                <w:rFonts w:cstheme="minorHAnsi"/>
+                <w:color w:val="000000"/>
+                <w:sz w:val="28"/>
+                <w:szCs w:val="28"/>
+                <w:u w:val="single"/>
+              </w:rPr>
+              <w:t>MGM-1200:</w:t>
+            </w:r>
+            <w:r>
+              <w:rPr>
+                <w:rFonts w:cstheme="minorHAnsi"/>
+                <w:color w:val="000000"/>
+                <w:sz w:val="28"/>
+                <w:szCs w:val="28"/>
               </w:rPr>
               <w:t xml:space="preserve"> Added locking during metadata generation to prevent potential race-conditions with multiple threads</w:t>
             </w:r>
@@ -1983,8 +2017,6 @@
               </w:rPr>
               <w:t>.</w:t>
             </w:r>
-            <w:bookmarkStart w:id="0" w:name="_GoBack"/>
-            <w:bookmarkEnd w:id="0"/>
           </w:p>
           <w:p>
             <w:pPr>
@@ -2224,14 +2256,35 @@
                 <w:sz w:val="28"/>
                 <w:szCs w:val="28"/>
               </w:rPr>
-              <w:t>memory error on the Server</w:t>
-            </w:r>
-            <w:r>
-              <w:rPr>
-                <w:sz w:val="28"/>
-                <w:szCs w:val="28"/>
-              </w:rPr>
-              <w:t xml:space="preserve"> during file downloads</w:t>
+              <w:t xml:space="preserve">memory error on the </w:t>
+            </w:r>
+            <w:r>
+              <w:rPr>
+                <w:sz w:val="28"/>
+                <w:szCs w:val="28"/>
+              </w:rPr>
+              <w:t>s</w:t>
+            </w:r>
+            <w:r>
+              <w:rPr>
+                <w:sz w:val="28"/>
+                <w:szCs w:val="28"/>
+              </w:rPr>
+              <w:t>erver</w:t>
+            </w:r>
+            <w:r>
+              <w:rPr>
+                <w:sz w:val="28"/>
+                <w:szCs w:val="28"/>
+              </w:rPr>
+              <w:t xml:space="preserve"> </w:t>
+            </w:r>
+            <w:r>
+              <w:rPr>
+                <w:sz w:val="28"/>
+                <w:szCs w:val="28"/>
+              </w:rPr>
+              <w:t>during file downloads</w:t>
             </w:r>
             <w:r>
               <w:rPr>
@@ -2314,70 +2367,100 @@
                 <w:sz w:val="28"/>
                 <w:szCs w:val="28"/>
               </w:rPr>
-              <w:t xml:space="preserve">Abandon collection download if there is no access to the endpoint i.e. if one </w:t>
-            </w:r>
-            <w:r>
-              <w:rPr>
-                <w:sz w:val="28"/>
-                <w:szCs w:val="28"/>
-              </w:rPr>
-              <w:t>file</w:t>
-            </w:r>
-            <w:r>
-              <w:rPr>
-                <w:sz w:val="28"/>
-                <w:szCs w:val="28"/>
-              </w:rPr>
-              <w:t xml:space="preserve"> in </w:t>
-            </w:r>
-            <w:r>
-              <w:rPr>
-                <w:sz w:val="28"/>
-                <w:szCs w:val="28"/>
-              </w:rPr>
-              <w:t>the</w:t>
-            </w:r>
-            <w:r>
-              <w:rPr>
-                <w:sz w:val="28"/>
-                <w:szCs w:val="28"/>
-              </w:rPr>
-              <w:t xml:space="preserve"> collection fails </w:t>
-            </w:r>
-            <w:r>
-              <w:rPr>
-                <w:sz w:val="28"/>
-                <w:szCs w:val="28"/>
-              </w:rPr>
-              <w:t xml:space="preserve">to download </w:t>
-            </w:r>
-            <w:r>
-              <w:rPr>
-                <w:sz w:val="28"/>
-                <w:szCs w:val="28"/>
-              </w:rPr>
-              <w:t>because of source or destination endpoint access or permission</w:t>
-            </w:r>
-            <w:r>
-              <w:rPr>
-                <w:sz w:val="28"/>
-                <w:szCs w:val="28"/>
-              </w:rPr>
-              <w:t xml:space="preserve"> issue</w:t>
-            </w:r>
-            <w:r>
-              <w:rPr>
-                <w:sz w:val="28"/>
-                <w:szCs w:val="28"/>
-              </w:rPr>
-              <w:t>. This eliminates unnecessary overhead in the request queue</w:t>
-            </w:r>
-            <w:r>
-              <w:rPr>
-                <w:sz w:val="28"/>
-                <w:szCs w:val="28"/>
-              </w:rPr>
-              <w:t xml:space="preserve"> and prevents other users from being blocked</w:t>
+              <w:t xml:space="preserve">Abandon collection download </w:t>
+            </w:r>
+            <w:r>
+              <w:rPr>
+                <w:sz w:val="28"/>
+                <w:szCs w:val="28"/>
+              </w:rPr>
+              <w:t xml:space="preserve">without scanning through each </w:t>
+            </w:r>
+            <w:r>
+              <w:rPr>
+                <w:sz w:val="28"/>
+                <w:szCs w:val="28"/>
+              </w:rPr>
+              <w:t>file in the collection</w:t>
+            </w:r>
+            <w:r>
+              <w:rPr>
+                <w:sz w:val="28"/>
+                <w:szCs w:val="28"/>
+              </w:rPr>
+              <w:t xml:space="preserve"> </w:t>
+            </w:r>
+            <w:r>
+              <w:rPr>
+                <w:sz w:val="28"/>
+                <w:szCs w:val="28"/>
+              </w:rPr>
+              <w:t>if there is no access</w:t>
+            </w:r>
+            <w:r>
+              <w:rPr>
+                <w:sz w:val="28"/>
+                <w:szCs w:val="28"/>
+              </w:rPr>
+              <w:t>/permission</w:t>
+            </w:r>
+            <w:r>
+              <w:rPr>
+                <w:sz w:val="28"/>
+                <w:szCs w:val="28"/>
+              </w:rPr>
+              <w:t xml:space="preserve"> to the </w:t>
+            </w:r>
+            <w:r>
+              <w:rPr>
+                <w:sz w:val="28"/>
+                <w:szCs w:val="28"/>
+              </w:rPr>
+              <w:t xml:space="preserve">specified source or destination </w:t>
+            </w:r>
+            <w:r>
+              <w:rPr>
+                <w:sz w:val="28"/>
+                <w:szCs w:val="28"/>
+              </w:rPr>
+              <w:t>endpoint. This eliminates unnecessary overhead</w:t>
+            </w:r>
+            <w:r>
+              <w:rPr>
+                <w:sz w:val="28"/>
+                <w:szCs w:val="28"/>
+              </w:rPr>
+              <w:t xml:space="preserve"> </w:t>
+            </w:r>
+            <w:bookmarkStart w:id="0" w:name="_GoBack"/>
+            <w:bookmarkEnd w:id="0"/>
+            <w:r>
+              <w:rPr>
+                <w:sz w:val="28"/>
+                <w:szCs w:val="28"/>
+              </w:rPr>
+              <w:t xml:space="preserve">and prevents other users </w:t>
+            </w:r>
+            <w:r>
+              <w:rPr>
+                <w:sz w:val="28"/>
+                <w:szCs w:val="28"/>
+              </w:rPr>
+              <w:t xml:space="preserve">in the queue </w:t>
+            </w:r>
+            <w:r>
+              <w:rPr>
+                <w:sz w:val="28"/>
+                <w:szCs w:val="28"/>
+              </w:rPr>
+              <w:t>from being blocked</w:t>
+            </w:r>
+            <w:r>
+              <w:rPr>
+                <w:sz w:val="28"/>
+                <w:szCs w:val="28"/>
+              </w:rPr>
+              <w:t xml:space="preserve"> for this reason</w:t>
             </w:r>
             <w:r>
               <w:rPr>
@@ -2461,14 +2544,28 @@
                 <w:sz w:val="28"/>
                 <w:szCs w:val="28"/>
               </w:rPr>
-              <w:t xml:space="preserve">transaction </w:t>
-            </w:r>
-            <w:r>
-              <w:rPr>
-                <w:sz w:val="28"/>
-                <w:szCs w:val="28"/>
-              </w:rPr>
-              <w:t xml:space="preserve">i.e. record </w:t>
+              <w:t>transaction</w:t>
+            </w:r>
+            <w:r>
+              <w:rPr>
+                <w:sz w:val="28"/>
+                <w:szCs w:val="28"/>
+              </w:rPr>
+              <w:t xml:space="preserve">. </w:t>
+            </w:r>
+            <w:r>
+              <w:rPr>
+                <w:sz w:val="28"/>
+                <w:szCs w:val="28"/>
+              </w:rPr>
+              <w:t>R</w:t>
+            </w:r>
+            <w:r>
+              <w:rPr>
+                <w:sz w:val="28"/>
+                <w:szCs w:val="28"/>
+              </w:rPr>
+              <w:t xml:space="preserve">ecord </w:t>
             </w:r>
             <w:r>
               <w:rPr>
@@ -2482,7 +2579,21 @@
                 <w:sz w:val="28"/>
                 <w:szCs w:val="28"/>
               </w:rPr>
-              <w:t xml:space="preserve"> data transfer date, time for transfer, file size and source endpoint in the iRODS database. </w:t>
+              <w:t xml:space="preserve"> data transfer date, time for transfer, file size</w:t>
+            </w:r>
+            <w:r>
+              <w:rPr>
+                <w:sz w:val="28"/>
+                <w:szCs w:val="28"/>
+              </w:rPr>
+              <w:t>,</w:t>
+            </w:r>
+            <w:r>
+              <w:rPr>
+                <w:sz w:val="28"/>
+                <w:szCs w:val="28"/>
+              </w:rPr>
+              <w:t xml:space="preserve"> and source endpoint in the iRODS database. </w:t>
             </w:r>
             <w:r>
               <w:rPr>
@@ -6663,7 +6774,6 @@
     <w:lsdException w:name="HTML Sample" w:semiHidden="1" w:unhideWhenUsed="1"/>
     <w:lsdException w:name="HTML Typewriter" w:semiHidden="1" w:unhideWhenUsed="1"/>
     <w:lsdException w:name="HTML Variable" w:semiHidden="1" w:unhideWhenUsed="1"/>
-    <w:lsdException w:name="Normal Table" w:semiHidden="1" w:unhideWhenUsed="1"/>
     <w:lsdException w:name="annotation subject" w:semiHidden="1" w:unhideWhenUsed="1"/>
     <w:lsdException w:name="No List" w:semiHidden="1" w:unhideWhenUsed="1"/>
     <w:lsdException w:name="Outline List 1" w:semiHidden="1" w:unhideWhenUsed="1"/>
@@ -6710,10 +6820,8 @@
     <w:lsdException w:name="Table Subtle 2" w:semiHidden="1" w:unhideWhenUsed="1"/>
     <w:lsdException w:name="Table Web 1" w:semiHidden="1" w:unhideWhenUsed="1"/>
     <w:lsdException w:name="Table Web 2" w:semiHidden="1" w:unhideWhenUsed="1"/>
-    <w:lsdException w:name="Table Web 3" w:semiHidden="1" w:unhideWhenUsed="1"/>
     <w:lsdException w:name="Balloon Text" w:semiHidden="1" w:unhideWhenUsed="1"/>
     <w:lsdException w:name="Table Grid" w:uiPriority="39"/>
-    <w:lsdException w:name="Table Theme" w:semiHidden="1" w:unhideWhenUsed="1"/>
     <w:lsdException w:name="Placeholder Text" w:semiHidden="1"/>
     <w:lsdException w:name="No Spacing" w:uiPriority="1" w:qFormat="1"/>
     <w:lsdException w:name="Light Shading" w:uiPriority="60"/>

</xml_diff>